<commit_message>
Add bugs to form
</commit_message>
<xml_diff>
--- a/Bug Tracking - Catch!VR - Jason.docx
+++ b/Bug Tracking - Catch!VR - Jason.docx
@@ -86,7 +86,7 @@
               <w:jc w:val="center"/>
             </w:pPr>
             <w:r>
-              <w:t>1</w:t>
+              <w:t>0</w:t>
             </w:r>
           </w:p>
         </w:tc>
@@ -96,7 +96,6 @@
           </w:tcPr>
           <w:p>
             <w:pPr>
-              <w:jc w:val="both"/>
               <w:rPr>
                 <w:b/>
               </w:rPr>
@@ -121,26 +120,22 @@
             </w:r>
           </w:p>
           <w:p>
+            <w:r>
+              <w:t>[Describe the bug here.  Provide reproduction steps as well]</w:t>
+            </w:r>
+          </w:p>
+        </w:tc>
+        <w:tc>
+          <w:tcPr>
+            <w:tcW w:w="2955" w:type="dxa"/>
+          </w:tcPr>
+          <w:p>
             <w:pPr>
-              <w:jc w:val="both"/>
+              <w:rPr>
+                <w:b/>
+              </w:rPr>
             </w:pPr>
             <w:r>
-              <w:t>[Describe the bug here.  Provide reproduction steps as well]</w:t>
-            </w:r>
-          </w:p>
-        </w:tc>
-        <w:tc>
-          <w:tcPr>
-            <w:tcW w:w="2955" w:type="dxa"/>
-          </w:tcPr>
-          <w:p>
-            <w:pPr>
-              <w:jc w:val="both"/>
-              <w:rPr>
-                <w:b/>
-              </w:rPr>
-            </w:pPr>
-            <w:r>
               <w:rPr>
                 <w:b/>
               </w:rPr>
@@ -148,9 +143,6 @@
             </w:r>
           </w:p>
           <w:p>
-            <w:pPr>
-              <w:jc w:val="both"/>
-            </w:pPr>
             <w:r>
               <w:t>[Describe how the bug was solved</w:t>
             </w:r>
@@ -170,7 +162,7 @@
               <w:jc w:val="center"/>
             </w:pPr>
             <w:r>
-              <w:t>2</w:t>
+              <w:t>1</w:t>
             </w:r>
           </w:p>
         </w:tc>
@@ -179,9 +171,9 @@
             <w:tcW w:w="4932" w:type="dxa"/>
           </w:tcPr>
           <w:p>
-            <w:pPr>
-              <w:jc w:val="both"/>
-            </w:pPr>
+            <w:r>
+              <w:t>Camera 2 units higher than desired position. Occurred every time game is loaded.</w:t>
+            </w:r>
           </w:p>
         </w:tc>
         <w:tc>
@@ -189,9 +181,15 @@
             <w:tcW w:w="2955" w:type="dxa"/>
           </w:tcPr>
           <w:p>
-            <w:pPr>
-              <w:jc w:val="both"/>
-            </w:pPr>
+            <w:r>
+              <w:t>3/11/2023 – Set camera offset requested tracking mode to ‘device’ instead of ‘</w:t>
+            </w:r>
+            <w:r>
+              <w:t>default’</w:t>
+            </w:r>
+            <w:r>
+              <w:t>.</w:t>
+            </w:r>
           </w:p>
         </w:tc>
       </w:tr>
@@ -205,7 +203,7 @@
               <w:jc w:val="center"/>
             </w:pPr>
             <w:r>
-              <w:t>3</w:t>
+              <w:t>2</w:t>
             </w:r>
           </w:p>
         </w:tc>
@@ -214,9 +212,9 @@
             <w:tcW w:w="4932" w:type="dxa"/>
           </w:tcPr>
           <w:p>
-            <w:pPr>
-              <w:jc w:val="both"/>
-            </w:pPr>
+            <w:r>
+              <w:t>Wrist menu not appearing when pause button is pressed. Occurs first time pause button is pressed when loading main scene.</w:t>
+            </w:r>
           </w:p>
         </w:tc>
         <w:tc>
@@ -224,9 +222,9 @@
             <w:tcW w:w="2955" w:type="dxa"/>
           </w:tcPr>
           <w:p>
-            <w:pPr>
-              <w:jc w:val="both"/>
-            </w:pPr>
+            <w:r>
+              <w:t>3/11/2023 – Removed line of code instantly hiding pause menu the first time it is loaded.</w:t>
+            </w:r>
           </w:p>
         </w:tc>
       </w:tr>
@@ -240,7 +238,7 @@
               <w:jc w:val="center"/>
             </w:pPr>
             <w:r>
-              <w:t>4</w:t>
+              <w:t>3</w:t>
             </w:r>
           </w:p>
         </w:tc>
@@ -248,21 +246,13 @@
           <w:tcPr>
             <w:tcW w:w="4932" w:type="dxa"/>
           </w:tcPr>
-          <w:p>
-            <w:pPr>
-              <w:jc w:val="both"/>
-            </w:pPr>
-          </w:p>
+          <w:p/>
         </w:tc>
         <w:tc>
           <w:tcPr>
             <w:tcW w:w="2955" w:type="dxa"/>
           </w:tcPr>
-          <w:p>
-            <w:pPr>
-              <w:jc w:val="both"/>
-            </w:pPr>
-          </w:p>
+          <w:p/>
         </w:tc>
       </w:tr>
       <w:tr>
@@ -275,7 +265,7 @@
               <w:jc w:val="center"/>
             </w:pPr>
             <w:r>
-              <w:t>5</w:t>
+              <w:t>4</w:t>
             </w:r>
           </w:p>
         </w:tc>
@@ -283,21 +273,13 @@
           <w:tcPr>
             <w:tcW w:w="4932" w:type="dxa"/>
           </w:tcPr>
-          <w:p>
-            <w:pPr>
-              <w:jc w:val="both"/>
-            </w:pPr>
-          </w:p>
+          <w:p/>
         </w:tc>
         <w:tc>
           <w:tcPr>
             <w:tcW w:w="2955" w:type="dxa"/>
           </w:tcPr>
-          <w:p>
-            <w:pPr>
-              <w:jc w:val="both"/>
-            </w:pPr>
-          </w:p>
+          <w:p/>
         </w:tc>
       </w:tr>
       <w:tr>
@@ -310,7 +292,7 @@
               <w:jc w:val="center"/>
             </w:pPr>
             <w:r>
-              <w:t>6</w:t>
+              <w:t>5</w:t>
             </w:r>
           </w:p>
         </w:tc>
@@ -318,21 +300,13 @@
           <w:tcPr>
             <w:tcW w:w="4932" w:type="dxa"/>
           </w:tcPr>
-          <w:p>
-            <w:pPr>
-              <w:jc w:val="both"/>
-            </w:pPr>
-          </w:p>
+          <w:p/>
         </w:tc>
         <w:tc>
           <w:tcPr>
             <w:tcW w:w="2955" w:type="dxa"/>
           </w:tcPr>
-          <w:p>
-            <w:pPr>
-              <w:jc w:val="both"/>
-            </w:pPr>
-          </w:p>
+          <w:p/>
         </w:tc>
       </w:tr>
     </w:tbl>
@@ -350,23 +324,7 @@
           <w:sz w:val="40"/>
           <w:szCs w:val="40"/>
         </w:rPr>
-        <w:t xml:space="preserve">Catch! </w:t>
-      </w:r>
-      <w:proofErr w:type="gramStart"/>
-      <w:r>
-        <w:rPr>
-          <w:sz w:val="40"/>
-          <w:szCs w:val="40"/>
-        </w:rPr>
-        <w:t>VR</w:t>
-      </w:r>
-      <w:proofErr w:type="gramEnd"/>
-      <w:r>
-        <w:rPr>
-          <w:sz w:val="40"/>
-          <w:szCs w:val="40"/>
-        </w:rPr>
-        <w:t xml:space="preserve"> </w:t>
+        <w:t xml:space="preserve">Catch! VR </w:t>
       </w:r>
       <w:r>
         <w:rPr>
@@ -526,6 +484,7 @@
     <w:lsdException w:name="HTML Sample" w:semiHidden="1" w:unhideWhenUsed="1"/>
     <w:lsdException w:name="HTML Typewriter" w:semiHidden="1" w:unhideWhenUsed="1"/>
     <w:lsdException w:name="HTML Variable" w:semiHidden="1" w:unhideWhenUsed="1"/>
+    <w:lsdException w:name="Normal Table" w:semiHidden="1" w:unhideWhenUsed="1"/>
     <w:lsdException w:name="annotation subject" w:semiHidden="1" w:unhideWhenUsed="1"/>
     <w:lsdException w:name="No List" w:semiHidden="1" w:unhideWhenUsed="1"/>
     <w:lsdException w:name="Outline List 1" w:semiHidden="1" w:unhideWhenUsed="1"/>
@@ -568,8 +527,11 @@
     <w:lsdException w:name="Table Contemporary" w:semiHidden="1" w:unhideWhenUsed="1"/>
     <w:lsdException w:name="Table Elegant" w:semiHidden="1" w:unhideWhenUsed="1"/>
     <w:lsdException w:name="Table Professional" w:semiHidden="1" w:unhideWhenUsed="1"/>
+    <w:lsdException w:name="Table Subtle 1" w:semiHidden="1" w:unhideWhenUsed="1"/>
     <w:lsdException w:name="Table Subtle 2" w:semiHidden="1" w:unhideWhenUsed="1"/>
     <w:lsdException w:name="Table Web 1" w:semiHidden="1" w:unhideWhenUsed="1"/>
+    <w:lsdException w:name="Table Web 2" w:semiHidden="1" w:unhideWhenUsed="1"/>
+    <w:lsdException w:name="Table Web 3" w:semiHidden="1" w:unhideWhenUsed="1"/>
     <w:lsdException w:name="Balloon Text" w:semiHidden="1" w:unhideWhenUsed="1"/>
     <w:lsdException w:name="Table Grid" w:uiPriority="39"/>
     <w:lsdException w:name="Table Theme" w:semiHidden="1" w:unhideWhenUsed="1"/>

</xml_diff>

<commit_message>
Move Imported Assets to dedicated folder
</commit_message>
<xml_diff>
--- a/Bug Tracking - Catch!VR - Jason.docx
+++ b/Bug Tracking - Catch!VR - Jason.docx
@@ -11,8 +11,8 @@
       </w:tblPr>
       <w:tblGrid>
         <w:gridCol w:w="1129"/>
-        <w:gridCol w:w="4932"/>
-        <w:gridCol w:w="2955"/>
+        <w:gridCol w:w="4820"/>
+        <w:gridCol w:w="3067"/>
       </w:tblGrid>
       <w:tr>
         <w:tc>
@@ -37,7 +37,7 @@
         </w:tc>
         <w:tc>
           <w:tcPr>
-            <w:tcW w:w="4932" w:type="dxa"/>
+            <w:tcW w:w="4820" w:type="dxa"/>
             <w:shd w:val="clear" w:color="auto" w:fill="BFBFBF" w:themeFill="background1" w:themeFillShade="BF"/>
           </w:tcPr>
           <w:p>
@@ -57,7 +57,7 @@
         </w:tc>
         <w:tc>
           <w:tcPr>
-            <w:tcW w:w="2955" w:type="dxa"/>
+            <w:tcW w:w="3067" w:type="dxa"/>
             <w:shd w:val="clear" w:color="auto" w:fill="BFBFBF" w:themeFill="background1" w:themeFillShade="BF"/>
           </w:tcPr>
           <w:p>
@@ -92,7 +92,7 @@
         </w:tc>
         <w:tc>
           <w:tcPr>
-            <w:tcW w:w="4932" w:type="dxa"/>
+            <w:tcW w:w="4820" w:type="dxa"/>
           </w:tcPr>
           <w:p>
             <w:pPr>
@@ -127,7 +127,7 @@
         </w:tc>
         <w:tc>
           <w:tcPr>
-            <w:tcW w:w="2955" w:type="dxa"/>
+            <w:tcW w:w="3067" w:type="dxa"/>
           </w:tcPr>
           <w:p>
             <w:pPr>
@@ -168,9 +168,12 @@
         </w:tc>
         <w:tc>
           <w:tcPr>
-            <w:tcW w:w="4932" w:type="dxa"/>
-          </w:tcPr>
-          <w:p>
+            <w:tcW w:w="4820" w:type="dxa"/>
+          </w:tcPr>
+          <w:p>
+            <w:r>
+              <w:t xml:space="preserve">3/11/2023 – </w:t>
+            </w:r>
             <w:r>
               <w:t>Camera 2 units higher than desired position. Occurred every time game is loaded.</w:t>
             </w:r>
@@ -178,7 +181,7 @@
         </w:tc>
         <w:tc>
           <w:tcPr>
-            <w:tcW w:w="2955" w:type="dxa"/>
+            <w:tcW w:w="3067" w:type="dxa"/>
           </w:tcPr>
           <w:p>
             <w:r>
@@ -209,9 +212,12 @@
         </w:tc>
         <w:tc>
           <w:tcPr>
-            <w:tcW w:w="4932" w:type="dxa"/>
-          </w:tcPr>
-          <w:p>
+            <w:tcW w:w="4820" w:type="dxa"/>
+          </w:tcPr>
+          <w:p>
+            <w:r>
+              <w:t xml:space="preserve">22/09/2023 – </w:t>
+            </w:r>
             <w:r>
               <w:t>Wrist menu not appearing when pause button is pressed. Occurs first time pause button is pressed when loading main scene.</w:t>
             </w:r>
@@ -219,7 +225,7 @@
         </w:tc>
         <w:tc>
           <w:tcPr>
-            <w:tcW w:w="2955" w:type="dxa"/>
+            <w:tcW w:w="3067" w:type="dxa"/>
           </w:tcPr>
           <w:p>
             <w:r>
@@ -244,15 +250,32 @@
         </w:tc>
         <w:tc>
           <w:tcPr>
-            <w:tcW w:w="4932" w:type="dxa"/>
-          </w:tcPr>
-          <w:p/>
-        </w:tc>
-        <w:tc>
-          <w:tcPr>
-            <w:tcW w:w="2955" w:type="dxa"/>
-          </w:tcPr>
-          <w:p/>
+            <w:tcW w:w="4820" w:type="dxa"/>
+          </w:tcPr>
+          <w:p>
+            <w:r>
+              <w:t xml:space="preserve">01/09/2023 – </w:t>
+            </w:r>
+            <w:r>
+              <w:t>Objects not flying away when hit by player. Occurred on every hit.</w:t>
+            </w:r>
+          </w:p>
+        </w:tc>
+        <w:tc>
+          <w:tcPr>
+            <w:tcW w:w="3067" w:type="dxa"/>
+          </w:tcPr>
+          <w:p>
+            <w:r>
+              <w:t xml:space="preserve">15/09/2023 – </w:t>
+            </w:r>
+            <w:r>
+              <w:t>Increased</w:t>
+            </w:r>
+            <w:r>
+              <w:t xml:space="preserve"> ‘mass’ of player weapons to be much greater than falling objects.</w:t>
+            </w:r>
+          </w:p>
         </w:tc>
       </w:tr>
       <w:tr>
@@ -271,15 +294,23 @@
         </w:tc>
         <w:tc>
           <w:tcPr>
-            <w:tcW w:w="4932" w:type="dxa"/>
-          </w:tcPr>
-          <w:p/>
-        </w:tc>
-        <w:tc>
-          <w:tcPr>
-            <w:tcW w:w="2955" w:type="dxa"/>
-          </w:tcPr>
-          <w:p/>
+            <w:tcW w:w="4820" w:type="dxa"/>
+          </w:tcPr>
+          <w:p>
+            <w:r>
+              <w:t>03/11/2023 – Pause menu not interactable. Occurs every time pause menu is opened.</w:t>
+            </w:r>
+          </w:p>
+        </w:tc>
+        <w:tc>
+          <w:tcPr>
+            <w:tcW w:w="3067" w:type="dxa"/>
+          </w:tcPr>
+          <w:p>
+            <w:r>
+              <w:t>03/11/2023 – Added Tracked Device Graphic Raycaster to pause menu to allow rays from hand controllers to interact with menu buttons.</w:t>
+            </w:r>
+          </w:p>
         </w:tc>
       </w:tr>
       <w:tr>
@@ -298,13 +329,13 @@
         </w:tc>
         <w:tc>
           <w:tcPr>
-            <w:tcW w:w="4932" w:type="dxa"/>
+            <w:tcW w:w="4820" w:type="dxa"/>
           </w:tcPr>
           <w:p/>
         </w:tc>
         <w:tc>
           <w:tcPr>
-            <w:tcW w:w="2955" w:type="dxa"/>
+            <w:tcW w:w="3067" w:type="dxa"/>
           </w:tcPr>
           <w:p/>
         </w:tc>

</xml_diff>